<commit_message>
added executive summary (needs more)
</commit_message>
<xml_diff>
--- a/Documentation/COSC304 — Based Records Documentation.docx
+++ b/Documentation/COSC304 — Based Records Documentation.docx
@@ -87,6 +87,186 @@
         <w:t>Bihani</w:t>
       </w:r>
       <w:proofErr w:type="spellEnd"/>
+      <w:r>
+        <w:br w:type="page"/>
+      </w:r>
+    </w:p>
+    <w:p>
+      <w:pPr>
+        <w:pStyle w:val="Heading1"/>
+      </w:pPr>
+      <w:r>
+        <w:lastRenderedPageBreak/>
+        <w:t>Executive Summary</w:t>
+      </w:r>
+    </w:p>
+    <w:p/>
+    <w:p>
+      <w:pPr>
+        <w:spacing w:line="360" w:lineRule="auto"/>
+        <w:ind w:firstLine="720"/>
+      </w:pPr>
+      <w:r>
+        <w:t>Based record</w:t>
+      </w:r>
+      <w:r>
+        <w:t>s</w:t>
+      </w:r>
+      <w:r>
+        <w:t xml:space="preserve"> is a website </w:t>
+      </w:r>
+      <w:r>
+        <w:t>specializing in the sales of vinyl records</w:t>
+      </w:r>
+      <w:r>
+        <w:t>.</w:t>
+      </w:r>
+      <w:r>
+        <w:t xml:space="preserve"> Due to the nostalgic nature of records, and their current aesthetic appeal, our target audience consists of baby boomers and hipsters of all ages</w:t>
+      </w:r>
+      <w:r>
+        <w:t>. Based records</w:t>
+      </w:r>
+      <w:r>
+        <w:t>’</w:t>
+      </w:r>
+      <w:r>
+        <w:t xml:space="preserve"> main office is located in </w:t>
+      </w:r>
+      <w:r>
+        <w:t>Vancouver, Canada, but o</w:t>
+      </w:r>
+      <w:r>
+        <w:t xml:space="preserve">ur </w:t>
+      </w:r>
+      <w:proofErr w:type="gramStart"/>
+      <w:r>
+        <w:t>short term</w:t>
+      </w:r>
+      <w:proofErr w:type="gramEnd"/>
+      <w:r>
+        <w:t xml:space="preserve"> goal is to spread our </w:t>
+      </w:r>
+      <w:r>
+        <w:t>notoriety across North America</w:t>
+      </w:r>
+      <w:r>
+        <w:t xml:space="preserve">. </w:t>
+      </w:r>
+      <w:r>
+        <w:t>Long term,</w:t>
+      </w:r>
+      <w:r>
+        <w:t xml:space="preserve"> </w:t>
+      </w:r>
+      <w:r>
+        <w:t>we aim to</w:t>
+      </w:r>
+      <w:r>
+        <w:t xml:space="preserve"> spread our website </w:t>
+      </w:r>
+      <w:r>
+        <w:t>to</w:t>
+      </w:r>
+      <w:r>
+        <w:t xml:space="preserve"> reach </w:t>
+      </w:r>
+      <w:r>
+        <w:t>every continent as the most reliable record store in the world</w:t>
+      </w:r>
+      <w:r>
+        <w:t xml:space="preserve">. We’ve partnered with artists such as Tame Impala, Ghost, </w:t>
+      </w:r>
+      <w:proofErr w:type="spellStart"/>
+      <w:r>
+        <w:t>Mareux</w:t>
+      </w:r>
+      <w:proofErr w:type="spellEnd"/>
+      <w:r>
+        <w:t>, Kendrick Lamar, and many more</w:t>
+      </w:r>
+      <w:r>
+        <w:t>,</w:t>
+      </w:r>
+      <w:r>
+        <w:t xml:space="preserve"> to provide a variety of new releases to our ever-expanding catalog. </w:t>
+      </w:r>
+      <w:r>
+        <w:t xml:space="preserve">Unemployed young hipsters consist of a large portion of our </w:t>
+      </w:r>
+      <w:proofErr w:type="gramStart"/>
+      <w:r>
+        <w:t>audience,</w:t>
+      </w:r>
+      <w:proofErr w:type="gramEnd"/>
+      <w:r>
+        <w:t xml:space="preserve"> therefore, we pride ourselves in providing the best prices on vinyl records</w:t>
+      </w:r>
+      <w:r>
+        <w:t xml:space="preserve">. </w:t>
+      </w:r>
+    </w:p>
+    <w:p>
+      <w:pPr>
+        <w:spacing w:line="360" w:lineRule="auto"/>
+        <w:ind w:firstLine="720"/>
+      </w:pPr>
+    </w:p>
+    <w:p>
+      <w:pPr>
+        <w:spacing w:line="360" w:lineRule="auto"/>
+        <w:ind w:firstLine="720"/>
+      </w:pPr>
+      <w:r>
+        <w:t>We worked with the best</w:t>
+      </w:r>
+      <w:r>
+        <w:t xml:space="preserve"> developers in the world </w:t>
+      </w:r>
+      <w:r>
+        <w:t xml:space="preserve">to develop our website — hires were made based </w:t>
+      </w:r>
+      <w:r>
+        <w:t>off</w:t>
+      </w:r>
+      <w:r>
+        <w:t xml:space="preserve"> </w:t>
+      </w:r>
+      <w:r>
+        <w:t>amount of candy received while answering questions in UBC Okanagan’s COSC 304</w:t>
+      </w:r>
+      <w:r>
+        <w:t>.</w:t>
+      </w:r>
+      <w:r>
+        <w:t xml:space="preserve"> These developers allowed us to include many never-before-seen features, </w:t>
+      </w:r>
+      <w:proofErr w:type="gramStart"/>
+      <w:r>
+        <w:t>including:</w:t>
+      </w:r>
+      <w:proofErr w:type="gramEnd"/>
+      <w:r>
+        <w:t xml:space="preserve">  </w:t>
+      </w:r>
+      <w:r>
+        <w:t xml:space="preserve">reviews for each product, listing all of our customers, and many more administrative features such as restarting the database. </w:t>
+      </w:r>
+    </w:p>
+    <w:p>
+      <w:pPr>
+        <w:spacing w:line="360" w:lineRule="auto"/>
+        <w:ind w:firstLine="720"/>
+        <w:rPr>
+          <w:rFonts w:asciiTheme="majorHAnsi" w:eastAsiaTheme="majorEastAsia" w:hAnsiTheme="majorHAnsi" w:cstheme="majorBidi"/>
+          <w:color w:val="2F5496" w:themeColor="accent1" w:themeShade="BF"/>
+          <w:sz w:val="32"/>
+          <w:szCs w:val="32"/>
+        </w:rPr>
+      </w:pPr>
+      <w:r>
+        <w:t>In our walkthrough below, you can find the process in which a typical user would navigate our website.</w:t>
+      </w:r>
       <w:r>
         <w:br w:type="page"/>
       </w:r>

</xml_diff>

<commit_message>
Finished (intro, walkthrough, screenshots)
</commit_message>
<xml_diff>
--- a/Documentation/COSC304 — Based Records Documentation.docx
+++ b/Documentation/COSC304 — Based Records Documentation.docx
@@ -97,6 +97,9 @@
       </w:pPr>
       <w:r>
         <w:lastRenderedPageBreak/>
+        <w:t xml:space="preserve">Introduction / </w:t>
+      </w:r>
+      <w:r>
         <w:t>Executive Summary</w:t>
       </w:r>
     </w:p>
@@ -177,11 +180,9 @@
       <w:r>
         <w:t xml:space="preserve">. We’ve partnered with artists such as Tame Impala, Ghost, </w:t>
       </w:r>
-      <w:proofErr w:type="spellStart"/>
-      <w:r>
-        <w:t>Mareux</w:t>
-      </w:r>
-      <w:proofErr w:type="spellEnd"/>
+      <w:r>
+        <w:t>Phoebe Bridgers</w:t>
+      </w:r>
       <w:r>
         <w:t>, Kendrick Lamar, and many more</w:t>
       </w:r>
@@ -250,22 +251,53 @@
         <w:t xml:space="preserve">  </w:t>
       </w:r>
       <w:r>
-        <w:t xml:space="preserve">reviews for each product, listing all of our customers, and many more administrative features such as restarting the database. </w:t>
+        <w:t xml:space="preserve">reviews for each product, listing all of our customers, and many more </w:t>
+      </w:r>
+      <w:r>
+        <w:t xml:space="preserve">quality-of-life and </w:t>
+      </w:r>
+      <w:r>
+        <w:t xml:space="preserve">administrative features such as restarting the database. </w:t>
       </w:r>
     </w:p>
     <w:p>
       <w:pPr>
         <w:spacing w:line="360" w:lineRule="auto"/>
         <w:ind w:firstLine="720"/>
-        <w:rPr>
-          <w:rFonts w:asciiTheme="majorHAnsi" w:eastAsiaTheme="majorEastAsia" w:hAnsiTheme="majorHAnsi" w:cstheme="majorBidi"/>
-          <w:color w:val="2F5496" w:themeColor="accent1" w:themeShade="BF"/>
-          <w:sz w:val="32"/>
-          <w:szCs w:val="32"/>
-        </w:rPr>
       </w:pPr>
       <w:r>
         <w:t>In our walkthrough below, you can find the process in which a typical user would navigate our website.</w:t>
+      </w:r>
+      <w:r>
+        <w:t xml:space="preserve"> If you’d like to follow along, be sure to check us out</w:t>
+      </w:r>
+      <w:r>
+        <w:t xml:space="preserve"> </w:t>
+      </w:r>
+      <w:r>
+        <w:t xml:space="preserve">(dependent on Justin </w:t>
+      </w:r>
+      <w:proofErr w:type="spellStart"/>
+      <w:r>
+        <w:t>Schoenit’s</w:t>
+      </w:r>
+      <w:proofErr w:type="spellEnd"/>
+      <w:r>
+        <w:t xml:space="preserve"> laptop being turned on)</w:t>
+      </w:r>
+      <w:r>
+        <w:t xml:space="preserve"> at </w:t>
+      </w:r>
+      <w:hyperlink r:id="rId9" w:history="1">
+        <w:r>
+          <w:rPr>
+            <w:rStyle w:val="Hyperlink"/>
+          </w:rPr>
+          <w:t>www.basedrecords.shop</w:t>
+        </w:r>
+      </w:hyperlink>
+      <w:r>
+        <w:t>!</w:t>
       </w:r>
       <w:r>
         <w:br w:type="page"/>
@@ -288,8 +320,8 @@
         <w:tblLook w:val="04A0" w:firstRow="1" w:lastRow="0" w:firstColumn="1" w:lastColumn="0" w:noHBand="0" w:noVBand="1"/>
       </w:tblPr>
       <w:tblGrid>
-        <w:gridCol w:w="3426"/>
-        <w:gridCol w:w="5924"/>
+        <w:gridCol w:w="3424"/>
+        <w:gridCol w:w="5936"/>
       </w:tblGrid>
       <w:tr>
         <w:tc>
@@ -348,7 +380,7 @@
                           <pic:cNvPicPr/>
                         </pic:nvPicPr>
                         <pic:blipFill>
-                          <a:blip r:embed="rId9" cstate="print">
+                          <a:blip r:embed="rId10" cstate="print">
                             <a:extLst>
                               <a:ext uri="{28A0092B-C50C-407E-A947-70E740481C1C}">
                                 <a14:useLocalDpi xmlns:a14="http://schemas.microsoft.com/office/drawing/2010/main" val="0"/>
@@ -434,7 +466,7 @@
                           <pic:cNvPicPr/>
                         </pic:nvPicPr>
                         <pic:blipFill>
-                          <a:blip r:embed="rId10" cstate="print">
+                          <a:blip r:embed="rId11" cstate="print">
                             <a:extLst>
                               <a:ext uri="{28A0092B-C50C-407E-A947-70E740481C1C}">
                                 <a14:useLocalDpi xmlns:a14="http://schemas.microsoft.com/office/drawing/2010/main" val="0"/>
@@ -533,113 +565,6 @@
                       <pic:pic xmlns:pic="http://schemas.openxmlformats.org/drawingml/2006/picture">
                         <pic:nvPicPr>
                           <pic:cNvPr id="10" name="Picture 10"/>
-                          <pic:cNvPicPr/>
-                        </pic:nvPicPr>
-                        <pic:blipFill>
-                          <a:blip r:embed="rId11" cstate="print">
-                            <a:extLst>
-                              <a:ext uri="{28A0092B-C50C-407E-A947-70E740481C1C}">
-                                <a14:useLocalDpi xmlns:a14="http://schemas.microsoft.com/office/drawing/2010/main" val="0"/>
-                              </a:ext>
-                            </a:extLst>
-                          </a:blip>
-                          <a:stretch>
-                            <a:fillRect/>
-                          </a:stretch>
-                        </pic:blipFill>
-                        <pic:spPr>
-                          <a:xfrm>
-                            <a:off x="0" y="0"/>
-                            <a:ext cx="3625200" cy="2710800"/>
-                          </a:xfrm>
-                          <a:prstGeom prst="rect">
-                            <a:avLst/>
-                          </a:prstGeom>
-                        </pic:spPr>
-                      </pic:pic>
-                    </a:graphicData>
-                  </a:graphic>
-                </wp:inline>
-              </w:drawing>
-            </w:r>
-          </w:p>
-        </w:tc>
-      </w:tr>
-      <w:tr>
-        <w:tc>
-          <w:tcPr>
-            <w:tcW w:w="3426" w:type="dxa"/>
-            <w:tcBorders>
-              <w:top w:val="nil"/>
-              <w:left w:val="nil"/>
-              <w:bottom w:val="nil"/>
-              <w:right w:val="nil"/>
-            </w:tcBorders>
-          </w:tcPr>
-          <w:p>
-            <w:pPr>
-              <w:pStyle w:val="Heading2"/>
-            </w:pPr>
-            <w:r>
-              <w:lastRenderedPageBreak/>
-              <w:t>Shop</w:t>
-            </w:r>
-          </w:p>
-          <w:p/>
-          <w:p>
-            <w:r>
-              <w:t>Now that you’re logged in, let’s start</w:t>
-            </w:r>
-            <w:r>
-              <w:t xml:space="preserve"> shopping for some records. If you’d like more information regarding any </w:t>
-            </w:r>
-            <w:proofErr w:type="gramStart"/>
-            <w:r>
-              <w:t>particular record</w:t>
-            </w:r>
-            <w:proofErr w:type="gramEnd"/>
-            <w:r>
-              <w:t>, click on its name or its album art</w:t>
-            </w:r>
-            <w:r>
-              <w:t xml:space="preserve"> — this also provides the option to write a review, or provide a rating</w:t>
-            </w:r>
-            <w:r>
-              <w:t>. If one catches your eye, add it to your cart by clicking the “Add to cart” icon.</w:t>
-            </w:r>
-            <w:r>
-              <w:t xml:space="preserve"> </w:t>
-            </w:r>
-          </w:p>
-        </w:tc>
-        <w:tc>
-          <w:tcPr>
-            <w:tcW w:w="5924" w:type="dxa"/>
-            <w:tcBorders>
-              <w:top w:val="nil"/>
-              <w:left w:val="nil"/>
-              <w:bottom w:val="nil"/>
-              <w:right w:val="nil"/>
-            </w:tcBorders>
-          </w:tcPr>
-          <w:p>
-            <w:r>
-              <w:rPr>
-                <w:noProof/>
-              </w:rPr>
-              <w:drawing>
-                <wp:inline distT="0" distB="0" distL="0" distR="0" wp14:anchorId="68ABA9D0" wp14:editId="1C9E8707">
-                  <wp:extent cx="3625200" cy="2710800"/>
-                  <wp:effectExtent l="0" t="0" r="0" b="0"/>
-                  <wp:docPr id="11" name="Picture 11"/>
-                  <wp:cNvGraphicFramePr>
-                    <a:graphicFrameLocks xmlns:a="http://schemas.openxmlformats.org/drawingml/2006/main" noChangeAspect="1"/>
-                  </wp:cNvGraphicFramePr>
-                  <a:graphic xmlns:a="http://schemas.openxmlformats.org/drawingml/2006/main">
-                    <a:graphicData uri="http://schemas.openxmlformats.org/drawingml/2006/picture">
-                      <pic:pic xmlns:pic="http://schemas.openxmlformats.org/drawingml/2006/picture">
-                        <pic:nvPicPr>
-                          <pic:cNvPr id="11" name="Picture 11"/>
                           <pic:cNvPicPr/>
                         </pic:nvPicPr>
                         <pic:blipFill>
@@ -688,6 +613,130 @@
               <w:pStyle w:val="Heading2"/>
             </w:pPr>
             <w:r>
+              <w:lastRenderedPageBreak/>
+              <w:t>Shop</w:t>
+            </w:r>
+          </w:p>
+          <w:p/>
+          <w:p>
+            <w:r>
+              <w:t>Now that you’re logged in, let’s start</w:t>
+            </w:r>
+            <w:r>
+              <w:t xml:space="preserve"> shopping for some records. If you’d like more information regarding any </w:t>
+            </w:r>
+            <w:proofErr w:type="gramStart"/>
+            <w:r>
+              <w:t>particular record</w:t>
+            </w:r>
+            <w:proofErr w:type="gramEnd"/>
+            <w:r>
+              <w:t>, click on its name or its album art</w:t>
+            </w:r>
+            <w:r>
+              <w:t xml:space="preserve"> — this also provides the option to write a review</w:t>
+            </w:r>
+            <w:r>
+              <w:t xml:space="preserve"> and </w:t>
+            </w:r>
+            <w:r>
+              <w:t>provide a rating</w:t>
+            </w:r>
+            <w:r>
+              <w:t xml:space="preserve">. </w:t>
+            </w:r>
+            <w:r>
+              <w:t xml:space="preserve">We have some recommendations available if you don’t know what you’re looking for! </w:t>
+            </w:r>
+            <w:r>
+              <w:t>If one catches your eye, add it to your cart by clicking the “Add to cart” icon.</w:t>
+            </w:r>
+            <w:r>
+              <w:t xml:space="preserve"> </w:t>
+            </w:r>
+          </w:p>
+        </w:tc>
+        <w:tc>
+          <w:tcPr>
+            <w:tcW w:w="5924" w:type="dxa"/>
+            <w:tcBorders>
+              <w:top w:val="nil"/>
+              <w:left w:val="nil"/>
+              <w:bottom w:val="nil"/>
+              <w:right w:val="nil"/>
+            </w:tcBorders>
+          </w:tcPr>
+          <w:p>
+            <w:r>
+              <w:rPr>
+                <w:noProof/>
+              </w:rPr>
+              <w:drawing>
+                <wp:inline distT="0" distB="0" distL="0" distR="0" wp14:anchorId="68ABA9D0" wp14:editId="1778C8AC">
+                  <wp:extent cx="3625200" cy="2710800"/>
+                  <wp:effectExtent l="0" t="0" r="0" b="0"/>
+                  <wp:docPr id="11" name="Picture 11"/>
+                  <wp:cNvGraphicFramePr>
+                    <a:graphicFrameLocks xmlns:a="http://schemas.openxmlformats.org/drawingml/2006/main" noChangeAspect="1"/>
+                  </wp:cNvGraphicFramePr>
+                  <a:graphic xmlns:a="http://schemas.openxmlformats.org/drawingml/2006/main">
+                    <a:graphicData uri="http://schemas.openxmlformats.org/drawingml/2006/picture">
+                      <pic:pic xmlns:pic="http://schemas.openxmlformats.org/drawingml/2006/picture">
+                        <pic:nvPicPr>
+                          <pic:cNvPr id="11" name="Picture 11"/>
+                          <pic:cNvPicPr/>
+                        </pic:nvPicPr>
+                        <pic:blipFill>
+                          <a:blip r:embed="rId13" cstate="print">
+                            <a:extLst>
+                              <a:ext uri="{28A0092B-C50C-407E-A947-70E740481C1C}">
+                                <a14:useLocalDpi xmlns:a14="http://schemas.microsoft.com/office/drawing/2010/main" val="0"/>
+                              </a:ext>
+                            </a:extLst>
+                          </a:blip>
+                          <a:stretch>
+                            <a:fillRect/>
+                          </a:stretch>
+                        </pic:blipFill>
+                        <pic:spPr>
+                          <a:xfrm>
+                            <a:off x="0" y="0"/>
+                            <a:ext cx="3625200" cy="2710800"/>
+                          </a:xfrm>
+                          <a:prstGeom prst="rect">
+                            <a:avLst/>
+                          </a:prstGeom>
+                        </pic:spPr>
+                      </pic:pic>
+                    </a:graphicData>
+                  </a:graphic>
+                </wp:inline>
+              </w:drawing>
+            </w:r>
+          </w:p>
+        </w:tc>
+      </w:tr>
+      <w:tr>
+        <w:tc>
+          <w:tcPr>
+            <w:tcW w:w="3426" w:type="dxa"/>
+            <w:tcBorders>
+              <w:top w:val="nil"/>
+              <w:left w:val="nil"/>
+              <w:bottom w:val="nil"/>
+              <w:right w:val="nil"/>
+            </w:tcBorders>
+          </w:tcPr>
+          <w:p>
+            <w:pPr>
+              <w:pStyle w:val="Heading2"/>
+            </w:pPr>
+          </w:p>
+          <w:p>
+            <w:pPr>
+              <w:pStyle w:val="Heading2"/>
+            </w:pPr>
+            <w:r>
               <w:t>Search/Filter</w:t>
             </w:r>
           </w:p>
@@ -735,7 +784,7 @@
                           <pic:cNvPicPr/>
                         </pic:nvPicPr>
                         <pic:blipFill>
-                          <a:blip r:embed="rId13" cstate="print">
+                          <a:blip r:embed="rId14" cstate="print">
                             <a:extLst>
                               <a:ext uri="{28A0092B-C50C-407E-A947-70E740481C1C}">
                                 <a14:useLocalDpi xmlns:a14="http://schemas.microsoft.com/office/drawing/2010/main" val="0"/>
@@ -786,7 +835,13 @@
           <w:p/>
           <w:p>
             <w:r>
-              <w:t xml:space="preserve">After adding anything to your cart, </w:t>
+              <w:t>After adding anything to your cart</w:t>
+            </w:r>
+            <w:r>
+              <w:t>, or by clicking the cart icon on the top-right</w:t>
+            </w:r>
+            <w:r>
+              <w:t xml:space="preserve">, </w:t>
             </w:r>
             <w:r>
               <w:t xml:space="preserve">you may update the quantity, remove an item, and view your total. </w:t>
@@ -833,7 +888,7 @@
                           <pic:cNvPicPr/>
                         </pic:nvPicPr>
                         <pic:blipFill>
-                          <a:blip r:embed="rId14" cstate="print">
+                          <a:blip r:embed="rId15" cstate="print">
                             <a:extLst>
                               <a:ext uri="{28A0092B-C50C-407E-A947-70E740481C1C}">
                                 <a14:useLocalDpi xmlns:a14="http://schemas.microsoft.com/office/drawing/2010/main" val="0"/>
@@ -885,7 +940,13 @@
           <w:p/>
           <w:p>
             <w:r>
-              <w:t xml:space="preserve">Now that your order has been placed, you may view a summary of everything you just ordered. </w:t>
+              <w:t>Now that your order has been placed, you may view a summary of everything you just ordered</w:t>
+            </w:r>
+            <w:r>
+              <w:t xml:space="preserve"> (and your shipping address)</w:t>
+            </w:r>
+            <w:r>
+              <w:t xml:space="preserve">. </w:t>
             </w:r>
             <w:r>
               <w:t>Clicking “Ship the order” will ship the order, bringing you to a confirmation that your order is on its way (unless there’s a lack of inventory).</w:t>
@@ -909,10 +970,10 @@
                 <w:noProof/>
               </w:rPr>
               <w:drawing>
-                <wp:inline distT="0" distB="0" distL="0" distR="0" wp14:anchorId="5EE360D6" wp14:editId="62242A73">
-                  <wp:extent cx="3625200" cy="1998000"/>
-                  <wp:effectExtent l="0" t="0" r="0" b="0"/>
-                  <wp:docPr id="13" name="Picture 13"/>
+                <wp:inline distT="0" distB="0" distL="0" distR="0" wp14:anchorId="5857C513" wp14:editId="720F2549">
+                  <wp:extent cx="3628800" cy="1882800"/>
+                  <wp:effectExtent l="0" t="0" r="3810" b="0"/>
+                  <wp:docPr id="2" name="Picture 2" descr="A picture containing table&#10;&#10;Description automatically generated"/>
                   <wp:cNvGraphicFramePr>
                     <a:graphicFrameLocks xmlns:a="http://schemas.openxmlformats.org/drawingml/2006/main" noChangeAspect="1"/>
                   </wp:cNvGraphicFramePr>
@@ -920,11 +981,11 @@
                     <a:graphicData uri="http://schemas.openxmlformats.org/drawingml/2006/picture">
                       <pic:pic xmlns:pic="http://schemas.openxmlformats.org/drawingml/2006/picture">
                         <pic:nvPicPr>
-                          <pic:cNvPr id="13" name="Picture 13"/>
+                          <pic:cNvPr id="2" name="Picture 2" descr="A picture containing table&#10;&#10;Description automatically generated"/>
                           <pic:cNvPicPr/>
                         </pic:nvPicPr>
                         <pic:blipFill>
-                          <a:blip r:embed="rId15" cstate="print">
+                          <a:blip r:embed="rId16" cstate="print">
                             <a:extLst>
                               <a:ext uri="{28A0092B-C50C-407E-A947-70E740481C1C}">
                                 <a14:useLocalDpi xmlns:a14="http://schemas.microsoft.com/office/drawing/2010/main" val="0"/>
@@ -938,7 +999,7 @@
                         <pic:spPr>
                           <a:xfrm>
                             <a:off x="0" y="0"/>
-                            <a:ext cx="3625200" cy="1998000"/>
+                            <a:ext cx="3628800" cy="1882800"/>
                           </a:xfrm>
                           <a:prstGeom prst="rect">
                             <a:avLst/>
@@ -990,7 +1051,54 @@
               <w:right w:val="nil"/>
             </w:tcBorders>
           </w:tcPr>
-          <w:p/>
+          <w:p>
+            <w:r>
+              <w:rPr>
+                <w:noProof/>
+              </w:rPr>
+              <w:drawing>
+                <wp:inline distT="0" distB="0" distL="0" distR="0" wp14:anchorId="68EC847A" wp14:editId="59F82CDA">
+                  <wp:extent cx="3632400" cy="1450800"/>
+                  <wp:effectExtent l="0" t="0" r="0" b="0"/>
+                  <wp:docPr id="3" name="Picture 3"/>
+                  <wp:cNvGraphicFramePr>
+                    <a:graphicFrameLocks xmlns:a="http://schemas.openxmlformats.org/drawingml/2006/main" noChangeAspect="1"/>
+                  </wp:cNvGraphicFramePr>
+                  <a:graphic xmlns:a="http://schemas.openxmlformats.org/drawingml/2006/main">
+                    <a:graphicData uri="http://schemas.openxmlformats.org/drawingml/2006/picture">
+                      <pic:pic xmlns:pic="http://schemas.openxmlformats.org/drawingml/2006/picture">
+                        <pic:nvPicPr>
+                          <pic:cNvPr id="3" name="Picture 3"/>
+                          <pic:cNvPicPr/>
+                        </pic:nvPicPr>
+                        <pic:blipFill>
+                          <a:blip r:embed="rId17" cstate="print">
+                            <a:extLst>
+                              <a:ext uri="{28A0092B-C50C-407E-A947-70E740481C1C}">
+                                <a14:useLocalDpi xmlns:a14="http://schemas.microsoft.com/office/drawing/2010/main" val="0"/>
+                              </a:ext>
+                            </a:extLst>
+                          </a:blip>
+                          <a:stretch>
+                            <a:fillRect/>
+                          </a:stretch>
+                        </pic:blipFill>
+                        <pic:spPr>
+                          <a:xfrm>
+                            <a:off x="0" y="0"/>
+                            <a:ext cx="3632400" cy="1450800"/>
+                          </a:xfrm>
+                          <a:prstGeom prst="rect">
+                            <a:avLst/>
+                          </a:prstGeom>
+                        </pic:spPr>
+                      </pic:pic>
+                    </a:graphicData>
+                  </a:graphic>
+                </wp:inline>
+              </w:drawing>
+            </w:r>
+          </w:p>
         </w:tc>
       </w:tr>
       <w:tr>
@@ -999,6 +1107,9 @@
             <w:tcW w:w="3426" w:type="dxa"/>
             <w:tcBorders>
               <w:top w:val="nil"/>
+              <w:left w:val="nil"/>
+              <w:bottom w:val="nil"/>
+              <w:right w:val="nil"/>
             </w:tcBorders>
           </w:tcPr>
           <w:p>
@@ -1006,10 +1117,21 @@
               <w:pStyle w:val="Heading2"/>
             </w:pPr>
             <w:r>
-              <w:t>Admin Zone</w:t>
+              <w:t xml:space="preserve">Profile / </w:t>
+            </w:r>
+            <w:r>
+              <w:t xml:space="preserve">Admin </w:t>
+            </w:r>
+            <w:r>
+              <w:t>Area</w:t>
             </w:r>
           </w:p>
           <w:p/>
+          <w:p>
+            <w:r>
+              <w:t xml:space="preserve">All users can visit their profiles while logged-in, however, administrators can visit the Admin Area. </w:t>
+            </w:r>
+          </w:p>
           <w:p/>
         </w:tc>
         <w:tc>
@@ -1017,17 +1139,161 @@
             <w:tcW w:w="5924" w:type="dxa"/>
             <w:tcBorders>
               <w:top w:val="nil"/>
+              <w:left w:val="nil"/>
+              <w:bottom w:val="nil"/>
+              <w:right w:val="nil"/>
             </w:tcBorders>
           </w:tcPr>
+          <w:p>
+            <w:r>
+              <w:rPr>
+                <w:noProof/>
+              </w:rPr>
+              <w:drawing>
+                <wp:inline distT="0" distB="0" distL="0" distR="0" wp14:anchorId="65184FCF" wp14:editId="6BCC0168">
+                  <wp:extent cx="3632400" cy="900000"/>
+                  <wp:effectExtent l="0" t="0" r="0" b="1905"/>
+                  <wp:docPr id="4" name="Picture 4" descr="Graphical user interface, text, application&#10;&#10;Description automatically generated"/>
+                  <wp:cNvGraphicFramePr>
+                    <a:graphicFrameLocks xmlns:a="http://schemas.openxmlformats.org/drawingml/2006/main" noChangeAspect="1"/>
+                  </wp:cNvGraphicFramePr>
+                  <a:graphic xmlns:a="http://schemas.openxmlformats.org/drawingml/2006/main">
+                    <a:graphicData uri="http://schemas.openxmlformats.org/drawingml/2006/picture">
+                      <pic:pic xmlns:pic="http://schemas.openxmlformats.org/drawingml/2006/picture">
+                        <pic:nvPicPr>
+                          <pic:cNvPr id="4" name="Picture 4" descr="Graphical user interface, text, application&#10;&#10;Description automatically generated"/>
+                          <pic:cNvPicPr/>
+                        </pic:nvPicPr>
+                        <pic:blipFill>
+                          <a:blip r:embed="rId18" cstate="print">
+                            <a:extLst>
+                              <a:ext uri="{28A0092B-C50C-407E-A947-70E740481C1C}">
+                                <a14:useLocalDpi xmlns:a14="http://schemas.microsoft.com/office/drawing/2010/main" val="0"/>
+                              </a:ext>
+                            </a:extLst>
+                          </a:blip>
+                          <a:stretch>
+                            <a:fillRect/>
+                          </a:stretch>
+                        </pic:blipFill>
+                        <pic:spPr>
+                          <a:xfrm>
+                            <a:off x="0" y="0"/>
+                            <a:ext cx="3632400" cy="900000"/>
+                          </a:xfrm>
+                          <a:prstGeom prst="rect">
+                            <a:avLst/>
+                          </a:prstGeom>
+                        </pic:spPr>
+                      </pic:pic>
+                    </a:graphicData>
+                  </a:graphic>
+                </wp:inline>
+              </w:drawing>
+            </w:r>
+          </w:p>
+        </w:tc>
+      </w:tr>
+      <w:tr>
+        <w:tc>
+          <w:tcPr>
+            <w:tcW w:w="3426" w:type="dxa"/>
+            <w:tcBorders>
+              <w:top w:val="nil"/>
+              <w:left w:val="nil"/>
+              <w:bottom w:val="nil"/>
+              <w:right w:val="nil"/>
+            </w:tcBorders>
+          </w:tcPr>
+          <w:p>
+            <w:pPr>
+              <w:pStyle w:val="Heading2"/>
+            </w:pPr>
+            <w:r>
+              <w:t>Admin Area</w:t>
+            </w:r>
+          </w:p>
           <w:p/>
+          <w:p>
+            <w:r>
+              <w:t>The Admin Area provides several additional features, such as listing</w:t>
+            </w:r>
+            <w:r>
+              <w:t xml:space="preserve"> a sales report by day, listing all customers, or resetting the database.</w:t>
+            </w:r>
+          </w:p>
+        </w:tc>
+        <w:tc>
+          <w:tcPr>
+            <w:tcW w:w="5924" w:type="dxa"/>
+            <w:tcBorders>
+              <w:top w:val="nil"/>
+              <w:left w:val="nil"/>
+              <w:bottom w:val="nil"/>
+              <w:right w:val="nil"/>
+            </w:tcBorders>
+          </w:tcPr>
+          <w:p>
+            <w:pPr>
+              <w:rPr>
+                <w:noProof/>
+              </w:rPr>
+            </w:pPr>
+            <w:r>
+              <w:rPr>
+                <w:noProof/>
+              </w:rPr>
+              <w:drawing>
+                <wp:inline distT="0" distB="0" distL="0" distR="0" wp14:anchorId="5992C0B6" wp14:editId="63E89C8C">
+                  <wp:extent cx="3628800" cy="2041200"/>
+                  <wp:effectExtent l="0" t="0" r="3810" b="3810"/>
+                  <wp:docPr id="5" name="Picture 5" descr="Graphical user interface, application&#10;&#10;Description automatically generated"/>
+                  <wp:cNvGraphicFramePr>
+                    <a:graphicFrameLocks xmlns:a="http://schemas.openxmlformats.org/drawingml/2006/main" noChangeAspect="1"/>
+                  </wp:cNvGraphicFramePr>
+                  <a:graphic xmlns:a="http://schemas.openxmlformats.org/drawingml/2006/main">
+                    <a:graphicData uri="http://schemas.openxmlformats.org/drawingml/2006/picture">
+                      <pic:pic xmlns:pic="http://schemas.openxmlformats.org/drawingml/2006/picture">
+                        <pic:nvPicPr>
+                          <pic:cNvPr id="5" name="Picture 5" descr="Graphical user interface, application&#10;&#10;Description automatically generated"/>
+                          <pic:cNvPicPr/>
+                        </pic:nvPicPr>
+                        <pic:blipFill>
+                          <a:blip r:embed="rId19" cstate="print">
+                            <a:extLst>
+                              <a:ext uri="{28A0092B-C50C-407E-A947-70E740481C1C}">
+                                <a14:useLocalDpi xmlns:a14="http://schemas.microsoft.com/office/drawing/2010/main" val="0"/>
+                              </a:ext>
+                            </a:extLst>
+                          </a:blip>
+                          <a:stretch>
+                            <a:fillRect/>
+                          </a:stretch>
+                        </pic:blipFill>
+                        <pic:spPr>
+                          <a:xfrm>
+                            <a:off x="0" y="0"/>
+                            <a:ext cx="3628800" cy="2041200"/>
+                          </a:xfrm>
+                          <a:prstGeom prst="rect">
+                            <a:avLst/>
+                          </a:prstGeom>
+                        </pic:spPr>
+                      </pic:pic>
+                    </a:graphicData>
+                  </a:graphic>
+                </wp:inline>
+              </w:drawing>
+            </w:r>
+          </w:p>
         </w:tc>
       </w:tr>
     </w:tbl>
     <w:p/>
     <w:p/>
     <w:sectPr>
-      <w:footerReference w:type="even" r:id="rId16"/>
-      <w:footerReference w:type="default" r:id="rId17"/>
+      <w:footerReference w:type="even" r:id="rId20"/>
+      <w:footerReference w:type="default" r:id="rId21"/>
       <w:pgSz w:w="12240" w:h="15840"/>
       <w:pgMar w:top="1440" w:right="1440" w:bottom="1440" w:left="1440" w:header="708" w:footer="708" w:gutter="0"/>
       <w:cols w:space="708"/>
@@ -1837,6 +2103,29 @@
       <w:szCs w:val="26"/>
     </w:rPr>
   </w:style>
+  <w:style w:type="character" w:styleId="Hyperlink">
+    <w:name w:val="Hyperlink"/>
+    <w:basedOn w:val="DefaultParagraphFont"/>
+    <w:uiPriority w:val="99"/>
+    <w:unhideWhenUsed/>
+    <w:rsid w:val="00037351"/>
+    <w:rPr>
+      <w:color w:val="0563C1" w:themeColor="hyperlink"/>
+      <w:u w:val="single"/>
+    </w:rPr>
+  </w:style>
+  <w:style w:type="character" w:styleId="UnresolvedMention">
+    <w:name w:val="Unresolved Mention"/>
+    <w:basedOn w:val="DefaultParagraphFont"/>
+    <w:uiPriority w:val="99"/>
+    <w:semiHidden/>
+    <w:unhideWhenUsed/>
+    <w:rsid w:val="00037351"/>
+    <w:rPr>
+      <w:color w:val="605E5C"/>
+      <w:shd w:val="clear" w:color="auto" w:fill="E1DFDD"/>
+    </w:rPr>
+  </w:style>
 </w:styles>
 </file>
 

</xml_diff>